<commit_message>
Added diagram to the technical report
</commit_message>
<xml_diff>
--- a/Group 5 - ETL Project 2 Technical Report.docx
+++ b/Group 5 - ETL Project 2 Technical Report.docx
@@ -265,14 +265,53 @@
           <w:rFonts w:asciiTheme="majorHAnsi" w:hAnsiTheme="majorHAnsi" w:cstheme="majorHAnsi"/>
         </w:rPr>
       </w:pPr>
-    </w:p>
-    <w:p>
-      <w:pPr>
-        <w:spacing w:after="240"/>
-        <w:rPr>
-          <w:rFonts w:asciiTheme="majorHAnsi" w:hAnsiTheme="majorHAnsi" w:cstheme="majorHAnsi"/>
-        </w:rPr>
-      </w:pPr>
+      <w:r>
+        <w:rPr>
+          <w:rFonts w:asciiTheme="majorHAnsi" w:hAnsiTheme="majorHAnsi" w:cstheme="majorHAnsi"/>
+          <w:noProof/>
+        </w:rPr>
+        <w:drawing>
+          <wp:inline distT="0" distB="0" distL="0" distR="0" wp14:anchorId="6CAEDC13" wp14:editId="504E69DD">
+            <wp:extent cx="5733415" cy="2359660"/>
+            <wp:effectExtent l="0" t="0" r="635" b="2540"/>
+            <wp:docPr id="2" name="Picture 2"/>
+            <wp:cNvGraphicFramePr>
+              <a:graphicFrameLocks xmlns:a="http://schemas.openxmlformats.org/drawingml/2006/main" noChangeAspect="1"/>
+            </wp:cNvGraphicFramePr>
+            <a:graphic xmlns:a="http://schemas.openxmlformats.org/drawingml/2006/main">
+              <a:graphicData uri="http://schemas.openxmlformats.org/drawingml/2006/picture">
+                <pic:pic xmlns:pic="http://schemas.openxmlformats.org/drawingml/2006/picture">
+                  <pic:nvPicPr>
+                    <pic:cNvPr id="2" name="Picture 2"/>
+                    <pic:cNvPicPr/>
+                  </pic:nvPicPr>
+                  <pic:blipFill>
+                    <a:blip r:embed="rId5">
+                      <a:extLst>
+                        <a:ext uri="{28A0092B-C50C-407E-A947-70E740481C1C}">
+                          <a14:useLocalDpi xmlns:a14="http://schemas.microsoft.com/office/drawing/2010/main" val="0"/>
+                        </a:ext>
+                      </a:extLst>
+                    </a:blip>
+                    <a:stretch>
+                      <a:fillRect/>
+                    </a:stretch>
+                  </pic:blipFill>
+                  <pic:spPr>
+                    <a:xfrm>
+                      <a:off x="0" y="0"/>
+                      <a:ext cx="5733415" cy="2359660"/>
+                    </a:xfrm>
+                    <a:prstGeom prst="rect">
+                      <a:avLst/>
+                    </a:prstGeom>
+                  </pic:spPr>
+                </pic:pic>
+              </a:graphicData>
+            </a:graphic>
+          </wp:inline>
+        </w:drawing>
+      </w:r>
     </w:p>
     <w:p>
       <w:pPr>
@@ -355,27 +394,13 @@
         </w:rPr>
         <w:t xml:space="preserve">.csv from </w:t>
       </w:r>
-      <w:hyperlink r:id="rId5" w:history="1">
+      <w:hyperlink r:id="rId6" w:history="1">
         <w:r>
           <w:rPr>
             <w:rStyle w:val="Hyperlink"/>
             <w:rFonts w:asciiTheme="majorHAnsi" w:hAnsiTheme="majorHAnsi" w:cstheme="majorHAnsi"/>
           </w:rPr>
-          <w:t>this Kag</w:t>
-        </w:r>
-        <w:r>
-          <w:rPr>
-            <w:rStyle w:val="Hyperlink"/>
-            <w:rFonts w:asciiTheme="majorHAnsi" w:hAnsiTheme="majorHAnsi" w:cstheme="majorHAnsi"/>
-          </w:rPr>
-          <w:t>g</w:t>
-        </w:r>
-        <w:r>
-          <w:rPr>
-            <w:rStyle w:val="Hyperlink"/>
-            <w:rFonts w:asciiTheme="majorHAnsi" w:hAnsiTheme="majorHAnsi" w:cstheme="majorHAnsi"/>
-          </w:rPr>
-          <w:t>le page</w:t>
+          <w:t>this Kaggle page</w:t>
         </w:r>
       </w:hyperlink>
     </w:p>
@@ -392,13 +417,7 @@
         <w:rPr>
           <w:rFonts w:asciiTheme="majorHAnsi" w:hAnsiTheme="majorHAnsi" w:cstheme="majorHAnsi"/>
         </w:rPr>
-        <w:t>corruption_perception_index_dataset</w:t>
-      </w:r>
-      <w:r>
-        <w:rPr>
-          <w:rFonts w:asciiTheme="majorHAnsi" w:hAnsiTheme="majorHAnsi" w:cstheme="majorHAnsi"/>
-        </w:rPr>
-        <w:t>.csv</w:t>
+        <w:t>corruption_perception_index_dataset.csv</w:t>
       </w:r>
       <w:r>
         <w:t xml:space="preserve"> </w:t>
@@ -427,7 +446,7 @@
         </w:rPr>
         <w:t xml:space="preserve"> from </w:t>
       </w:r>
-      <w:hyperlink r:id="rId6" w:history="1">
+      <w:hyperlink r:id="rId7" w:history="1">
         <w:r>
           <w:rPr>
             <w:rStyle w:val="Hyperlink"/>
@@ -461,7 +480,7 @@
         </w:rPr>
         <w:t xml:space="preserve">.csv from </w:t>
       </w:r>
-      <w:hyperlink r:id="rId7" w:history="1">
+      <w:hyperlink r:id="rId8" w:history="1">
         <w:r>
           <w:rPr>
             <w:rStyle w:val="Hyperlink"/>
@@ -559,6 +578,7 @@
           <w:ilvl w:val="0"/>
           <w:numId w:val="5"/>
         </w:numPr>
+        <w:spacing w:after="240"/>
         <w:ind w:left="567" w:hanging="207"/>
         <w:rPr>
           <w:rFonts w:asciiTheme="majorHAnsi" w:hAnsiTheme="majorHAnsi" w:cstheme="majorHAnsi"/>
@@ -570,50 +590,32 @@
         <w:rPr>
           <w:rFonts w:asciiTheme="majorHAnsi" w:hAnsiTheme="majorHAnsi" w:cstheme="majorHAnsi"/>
         </w:rPr>
-        <w:t xml:space="preserve">Created </w:t>
-      </w:r>
-      <w:r>
-        <w:rPr>
-          <w:rFonts w:asciiTheme="majorHAnsi" w:hAnsiTheme="majorHAnsi" w:cstheme="majorHAnsi"/>
-        </w:rPr>
-        <w:t>a column of integer values as “</w:t>
-      </w:r>
-      <w:proofErr w:type="spellStart"/>
-      <w:r>
-        <w:rPr>
-          <w:rFonts w:asciiTheme="majorHAnsi" w:hAnsiTheme="majorHAnsi" w:cstheme="majorHAnsi"/>
-        </w:rPr>
-        <w:t>country_id</w:t>
-      </w:r>
-      <w:proofErr w:type="spellEnd"/>
-      <w:r>
-        <w:rPr>
-          <w:rFonts w:asciiTheme="majorHAnsi" w:hAnsiTheme="majorHAnsi" w:cstheme="majorHAnsi"/>
-        </w:rPr>
-        <w:t>”</w:t>
-      </w:r>
-    </w:p>
-    <w:p>
-      <w:pPr>
-        <w:pStyle w:val="ListParagraph"/>
-        <w:numPr>
-          <w:ilvl w:val="0"/>
-          <w:numId w:val="5"/>
-        </w:numPr>
+        <w:t xml:space="preserve">Created another column showing each country’s rank based on its </w:t>
+      </w:r>
+      <w:proofErr w:type="gramStart"/>
+      <w:r>
+        <w:rPr>
+          <w:rFonts w:asciiTheme="majorHAnsi" w:hAnsiTheme="majorHAnsi" w:cstheme="majorHAnsi"/>
+        </w:rPr>
+        <w:t>quality of life</w:t>
+      </w:r>
+      <w:proofErr w:type="gramEnd"/>
+      <w:r>
+        <w:rPr>
+          <w:rFonts w:asciiTheme="majorHAnsi" w:hAnsiTheme="majorHAnsi" w:cstheme="majorHAnsi"/>
+        </w:rPr>
+        <w:t xml:space="preserve"> index</w:t>
+      </w:r>
+    </w:p>
+    <w:p>
+      <w:pPr>
         <w:spacing w:after="240"/>
-        <w:ind w:left="567" w:hanging="207"/>
         <w:rPr>
           <w:rFonts w:asciiTheme="majorHAnsi" w:hAnsiTheme="majorHAnsi" w:cstheme="majorHAnsi"/>
           <w:b/>
           <w:bCs/>
         </w:rPr>
       </w:pPr>
-      <w:r>
-        <w:rPr>
-          <w:rFonts w:asciiTheme="majorHAnsi" w:hAnsiTheme="majorHAnsi" w:cstheme="majorHAnsi"/>
-        </w:rPr>
-        <w:t>Created another column showing each country’s rank based on its quality of life index</w:t>
-      </w:r>
     </w:p>
     <w:p>
       <w:pPr>
@@ -629,6 +631,7 @@
           <w:b/>
           <w:bCs/>
         </w:rPr>
+        <w:lastRenderedPageBreak/>
         <w:t>Corruption Perception Index:</w:t>
       </w:r>
     </w:p>
@@ -717,19 +720,7 @@
         <w:rPr>
           <w:rFonts w:asciiTheme="majorHAnsi" w:hAnsiTheme="majorHAnsi" w:cstheme="majorHAnsi"/>
         </w:rPr>
-        <w:t xml:space="preserve">As some of the country names were different than </w:t>
-      </w:r>
-      <w:r>
-        <w:rPr>
-          <w:rFonts w:asciiTheme="majorHAnsi" w:hAnsiTheme="majorHAnsi" w:cstheme="majorHAnsi"/>
-        </w:rPr>
-        <w:t>(Country quality of life)</w:t>
-      </w:r>
-      <w:r>
-        <w:rPr>
-          <w:rFonts w:asciiTheme="majorHAnsi" w:hAnsiTheme="majorHAnsi" w:cstheme="majorHAnsi"/>
-        </w:rPr>
-        <w:t xml:space="preserve"> file, we renamed them</w:t>
+        <w:t>As some of the country names were different than (Country quality of life) file, we renamed them</w:t>
       </w:r>
     </w:p>
     <w:p>
@@ -754,7 +745,6 @@
           <w:b/>
           <w:bCs/>
         </w:rPr>
-        <w:lastRenderedPageBreak/>
         <w:t>Happiness Index:</w:t>
       </w:r>
     </w:p>
@@ -835,13 +825,7 @@
         <w:rPr>
           <w:rFonts w:asciiTheme="majorHAnsi" w:hAnsiTheme="majorHAnsi" w:cstheme="majorHAnsi"/>
         </w:rPr>
-        <w:t>social</w:t>
-      </w:r>
-      <w:r>
-        <w:rPr>
-          <w:rFonts w:asciiTheme="majorHAnsi" w:hAnsiTheme="majorHAnsi" w:cstheme="majorHAnsi"/>
-        </w:rPr>
-        <w:t xml:space="preserve"> support,</w:t>
+        <w:t>social support,</w:t>
       </w:r>
       <w:r>
         <w:rPr>
@@ -917,6 +901,14 @@
         </w:rPr>
         <w:t>As some of the country names were different than (Country quality of life) file, we renamed them</w:t>
       </w:r>
+    </w:p>
+    <w:p>
+      <w:pPr>
+        <w:spacing w:after="240"/>
+        <w:rPr>
+          <w:rFonts w:asciiTheme="majorHAnsi" w:hAnsiTheme="majorHAnsi" w:cstheme="majorHAnsi"/>
+        </w:rPr>
+      </w:pPr>
     </w:p>
     <w:p>
       <w:pPr>

</xml_diff>

<commit_message>
Added more notes to technical description
</commit_message>
<xml_diff>
--- a/Group 5 - ETL Project 2 Technical Report.docx
+++ b/Group 5 - ETL Project 2 Technical Report.docx
@@ -51,7 +51,35 @@
         <w:rPr>
           <w:rFonts w:asciiTheme="majorHAnsi" w:hAnsiTheme="majorHAnsi" w:cstheme="majorHAnsi"/>
         </w:rPr>
-        <w:t>Hayley Lim, Nicholas Chua, Sanuli Lohara and Tamer Abdelaal</w:t>
+        <w:t xml:space="preserve">Hayley Lim, Nicholas Chua, </w:t>
+      </w:r>
+      <w:proofErr w:type="spellStart"/>
+      <w:r>
+        <w:rPr>
+          <w:rFonts w:asciiTheme="majorHAnsi" w:hAnsiTheme="majorHAnsi" w:cstheme="majorHAnsi"/>
+        </w:rPr>
+        <w:t>Sanuli</w:t>
+      </w:r>
+      <w:proofErr w:type="spellEnd"/>
+      <w:r>
+        <w:rPr>
+          <w:rFonts w:asciiTheme="majorHAnsi" w:hAnsiTheme="majorHAnsi" w:cstheme="majorHAnsi"/>
+        </w:rPr>
+        <w:t xml:space="preserve"> </w:t>
+      </w:r>
+      <w:proofErr w:type="spellStart"/>
+      <w:r>
+        <w:rPr>
+          <w:rFonts w:asciiTheme="majorHAnsi" w:hAnsiTheme="majorHAnsi" w:cstheme="majorHAnsi"/>
+        </w:rPr>
+        <w:t>Lohara</w:t>
+      </w:r>
+      <w:proofErr w:type="spellEnd"/>
+      <w:r>
+        <w:rPr>
+          <w:rFonts w:asciiTheme="majorHAnsi" w:hAnsiTheme="majorHAnsi" w:cstheme="majorHAnsi"/>
+        </w:rPr>
+        <w:t xml:space="preserve"> and Tamer Abdelaal</w:t>
       </w:r>
     </w:p>
     <w:p>
@@ -112,12 +140,14 @@
           <w:rFonts w:asciiTheme="majorHAnsi" w:hAnsiTheme="majorHAnsi" w:cstheme="majorHAnsi"/>
         </w:rPr>
       </w:pPr>
+      <w:proofErr w:type="spellStart"/>
       <w:r>
         <w:rPr>
           <w:rFonts w:asciiTheme="majorHAnsi" w:hAnsiTheme="majorHAnsi" w:cstheme="majorHAnsi"/>
         </w:rPr>
         <w:t>country_quality_of_life_score_data</w:t>
       </w:r>
+      <w:proofErr w:type="spellEnd"/>
     </w:p>
     <w:p>
       <w:pPr>
@@ -131,12 +161,14 @@
           <w:rFonts w:asciiTheme="majorHAnsi" w:hAnsiTheme="majorHAnsi" w:cstheme="majorHAnsi"/>
         </w:rPr>
       </w:pPr>
+      <w:proofErr w:type="spellStart"/>
       <w:r>
         <w:rPr>
           <w:rFonts w:asciiTheme="majorHAnsi" w:hAnsiTheme="majorHAnsi" w:cstheme="majorHAnsi"/>
         </w:rPr>
         <w:t>corruption_perception_index_dataset</w:t>
       </w:r>
+      <w:proofErr w:type="spellEnd"/>
     </w:p>
     <w:p>
       <w:pPr>
@@ -151,12 +183,14 @@
           <w:rFonts w:asciiTheme="majorHAnsi" w:hAnsiTheme="majorHAnsi" w:cstheme="majorHAnsi"/>
         </w:rPr>
       </w:pPr>
+      <w:proofErr w:type="spellStart"/>
       <w:r>
         <w:rPr>
           <w:rFonts w:asciiTheme="majorHAnsi" w:hAnsiTheme="majorHAnsi" w:cstheme="majorHAnsi"/>
         </w:rPr>
         <w:t>corruption_perception_index_dataset</w:t>
       </w:r>
+      <w:proofErr w:type="spellEnd"/>
     </w:p>
     <w:p>
       <w:pPr>
@@ -171,12 +205,14 @@
         </w:rPr>
         <w:t>We used (</w:t>
       </w:r>
+      <w:proofErr w:type="spellStart"/>
       <w:r>
         <w:rPr>
           <w:rFonts w:asciiTheme="majorHAnsi" w:hAnsiTheme="majorHAnsi" w:cstheme="majorHAnsi"/>
         </w:rPr>
         <w:t>country_quality_of_life_score_data</w:t>
       </w:r>
+      <w:proofErr w:type="spellEnd"/>
       <w:r>
         <w:rPr>
           <w:rFonts w:asciiTheme="majorHAnsi" w:hAnsiTheme="majorHAnsi" w:cstheme="majorHAnsi"/>
@@ -211,7 +247,21 @@
         <w:rPr>
           <w:rFonts w:asciiTheme="majorHAnsi" w:hAnsiTheme="majorHAnsi" w:cstheme="majorHAnsi"/>
         </w:rPr>
-        <w:t xml:space="preserve"> to Postgresql database.</w:t>
+        <w:t xml:space="preserve"> to </w:t>
+      </w:r>
+      <w:proofErr w:type="spellStart"/>
+      <w:r>
+        <w:rPr>
+          <w:rFonts w:asciiTheme="majorHAnsi" w:hAnsiTheme="majorHAnsi" w:cstheme="majorHAnsi"/>
+        </w:rPr>
+        <w:t>Postgresql</w:t>
+      </w:r>
+      <w:proofErr w:type="spellEnd"/>
+      <w:r>
+        <w:rPr>
+          <w:rFonts w:asciiTheme="majorHAnsi" w:hAnsiTheme="majorHAnsi" w:cstheme="majorHAnsi"/>
+        </w:rPr>
+        <w:t xml:space="preserve"> database.</w:t>
       </w:r>
       <w:r>
         <w:rPr>
@@ -1027,13 +1077,209 @@
         <w:rPr>
           <w:rFonts w:asciiTheme="majorHAnsi" w:hAnsiTheme="majorHAnsi" w:cstheme="majorHAnsi"/>
         </w:rPr>
-        <w:t xml:space="preserve">From the diagram we exported the Postgresql code </w:t>
-      </w:r>
-      <w:r>
-        <w:rPr>
-          <w:rFonts w:asciiTheme="majorHAnsi" w:hAnsiTheme="majorHAnsi" w:cstheme="majorHAnsi"/>
-        </w:rPr>
-        <w:t>to use for loading the tables to Postgresql</w:t>
+        <w:t xml:space="preserve">From the diagram we exported the </w:t>
+      </w:r>
+      <w:proofErr w:type="spellStart"/>
+      <w:r>
+        <w:rPr>
+          <w:rFonts w:asciiTheme="majorHAnsi" w:hAnsiTheme="majorHAnsi" w:cstheme="majorHAnsi"/>
+        </w:rPr>
+        <w:t>Postgresql</w:t>
+      </w:r>
+      <w:proofErr w:type="spellEnd"/>
+      <w:r>
+        <w:rPr>
+          <w:rFonts w:asciiTheme="majorHAnsi" w:hAnsiTheme="majorHAnsi" w:cstheme="majorHAnsi"/>
+        </w:rPr>
+        <w:t xml:space="preserve"> code </w:t>
+      </w:r>
+      <w:r>
+        <w:rPr>
+          <w:rFonts w:asciiTheme="majorHAnsi" w:hAnsiTheme="majorHAnsi" w:cstheme="majorHAnsi"/>
+        </w:rPr>
+        <w:t xml:space="preserve">to use for loading the tables to </w:t>
+      </w:r>
+      <w:proofErr w:type="spellStart"/>
+      <w:r>
+        <w:rPr>
+          <w:rFonts w:asciiTheme="majorHAnsi" w:hAnsiTheme="majorHAnsi" w:cstheme="majorHAnsi"/>
+        </w:rPr>
+        <w:t>Postgresql</w:t>
+      </w:r>
+      <w:proofErr w:type="spellEnd"/>
+    </w:p>
+    <w:p>
+      <w:pPr>
+        <w:pStyle w:val="ListParagraph"/>
+        <w:numPr>
+          <w:ilvl w:val="0"/>
+          <w:numId w:val="9"/>
+        </w:numPr>
+        <w:spacing w:after="240"/>
+        <w:ind w:left="567" w:hanging="207"/>
+        <w:rPr>
+          <w:rFonts w:asciiTheme="majorHAnsi" w:hAnsiTheme="majorHAnsi" w:cstheme="majorHAnsi"/>
+        </w:rPr>
+      </w:pPr>
+      <w:r>
+        <w:rPr>
+          <w:rFonts w:asciiTheme="majorHAnsi" w:hAnsiTheme="majorHAnsi" w:cstheme="majorHAnsi"/>
+        </w:rPr>
+        <w:t>We connect</w:t>
+      </w:r>
+      <w:r>
+        <w:rPr>
+          <w:rFonts w:asciiTheme="majorHAnsi" w:hAnsiTheme="majorHAnsi" w:cstheme="majorHAnsi"/>
+        </w:rPr>
+        <w:t>ed</w:t>
+      </w:r>
+      <w:r>
+        <w:rPr>
+          <w:rFonts w:asciiTheme="majorHAnsi" w:hAnsiTheme="majorHAnsi" w:cstheme="majorHAnsi"/>
+        </w:rPr>
+        <w:t xml:space="preserve"> to the local database, check</w:t>
+      </w:r>
+      <w:r>
+        <w:rPr>
+          <w:rFonts w:asciiTheme="majorHAnsi" w:hAnsiTheme="majorHAnsi" w:cstheme="majorHAnsi"/>
+        </w:rPr>
+        <w:t>ed</w:t>
+      </w:r>
+      <w:r>
+        <w:rPr>
+          <w:rFonts w:asciiTheme="majorHAnsi" w:hAnsiTheme="majorHAnsi" w:cstheme="majorHAnsi"/>
+        </w:rPr>
+        <w:t xml:space="preserve"> for successful connection to the database and confirm</w:t>
+      </w:r>
+      <w:r>
+        <w:rPr>
+          <w:rFonts w:asciiTheme="majorHAnsi" w:hAnsiTheme="majorHAnsi" w:cstheme="majorHAnsi"/>
+        </w:rPr>
+        <w:t>ed</w:t>
+      </w:r>
+      <w:r>
+        <w:rPr>
+          <w:rFonts w:asciiTheme="majorHAnsi" w:hAnsiTheme="majorHAnsi" w:cstheme="majorHAnsi"/>
+        </w:rPr>
+        <w:t xml:space="preserve"> that </w:t>
+      </w:r>
+      <w:r>
+        <w:rPr>
+          <w:rFonts w:asciiTheme="majorHAnsi" w:hAnsiTheme="majorHAnsi" w:cstheme="majorHAnsi"/>
+        </w:rPr>
+        <w:t xml:space="preserve">the </w:t>
+      </w:r>
+      <w:r>
+        <w:rPr>
+          <w:rFonts w:asciiTheme="majorHAnsi" w:hAnsiTheme="majorHAnsi" w:cstheme="majorHAnsi"/>
+        </w:rPr>
+        <w:t>3 tables</w:t>
+      </w:r>
+      <w:r>
+        <w:rPr>
+          <w:rFonts w:asciiTheme="majorHAnsi" w:hAnsiTheme="majorHAnsi" w:cstheme="majorHAnsi"/>
+        </w:rPr>
+        <w:t xml:space="preserve"> </w:t>
+      </w:r>
+      <w:r>
+        <w:rPr>
+          <w:rFonts w:asciiTheme="majorHAnsi" w:hAnsiTheme="majorHAnsi" w:cstheme="majorHAnsi"/>
+        </w:rPr>
+        <w:t>(</w:t>
+      </w:r>
+      <w:proofErr w:type="spellStart"/>
+      <w:r>
+        <w:rPr>
+          <w:rFonts w:asciiTheme="majorHAnsi" w:hAnsiTheme="majorHAnsi" w:cstheme="majorHAnsi"/>
+        </w:rPr>
+        <w:t>quality_of_life_index</w:t>
+      </w:r>
+      <w:proofErr w:type="spellEnd"/>
+      <w:r>
+        <w:rPr>
+          <w:rFonts w:asciiTheme="majorHAnsi" w:hAnsiTheme="majorHAnsi" w:cstheme="majorHAnsi"/>
+        </w:rPr>
+        <w:t xml:space="preserve">, </w:t>
+      </w:r>
+      <w:proofErr w:type="spellStart"/>
+      <w:r>
+        <w:rPr>
+          <w:rFonts w:asciiTheme="majorHAnsi" w:hAnsiTheme="majorHAnsi" w:cstheme="majorHAnsi"/>
+        </w:rPr>
+        <w:t>corruption_perp</w:t>
+      </w:r>
+      <w:proofErr w:type="spellEnd"/>
+      <w:r>
+        <w:rPr>
+          <w:rFonts w:asciiTheme="majorHAnsi" w:hAnsiTheme="majorHAnsi" w:cstheme="majorHAnsi"/>
+        </w:rPr>
+        <w:t>, happiness) have been created.</w:t>
+      </w:r>
+    </w:p>
+    <w:p>
+      <w:pPr>
+        <w:pStyle w:val="ListParagraph"/>
+        <w:numPr>
+          <w:ilvl w:val="0"/>
+          <w:numId w:val="9"/>
+        </w:numPr>
+        <w:spacing w:after="240"/>
+        <w:ind w:left="567" w:hanging="207"/>
+        <w:rPr>
+          <w:rFonts w:asciiTheme="majorHAnsi" w:hAnsiTheme="majorHAnsi" w:cstheme="majorHAnsi"/>
+        </w:rPr>
+      </w:pPr>
+      <w:r>
+        <w:rPr>
+          <w:rFonts w:asciiTheme="majorHAnsi" w:hAnsiTheme="majorHAnsi" w:cstheme="majorHAnsi"/>
+        </w:rPr>
+        <w:t>We then use</w:t>
+      </w:r>
+      <w:r>
+        <w:rPr>
+          <w:rFonts w:asciiTheme="majorHAnsi" w:hAnsiTheme="majorHAnsi" w:cstheme="majorHAnsi"/>
+        </w:rPr>
+        <w:t>d</w:t>
+      </w:r>
+      <w:r>
+        <w:rPr>
+          <w:rFonts w:asciiTheme="majorHAnsi" w:hAnsiTheme="majorHAnsi" w:cstheme="majorHAnsi"/>
+        </w:rPr>
+        <w:t xml:space="preserve"> pandas to load csv converted </w:t>
+      </w:r>
+      <w:proofErr w:type="spellStart"/>
+      <w:r>
+        <w:rPr>
+          <w:rFonts w:asciiTheme="majorHAnsi" w:hAnsiTheme="majorHAnsi" w:cstheme="majorHAnsi"/>
+        </w:rPr>
+        <w:t>dataframe</w:t>
+      </w:r>
+      <w:proofErr w:type="spellEnd"/>
+      <w:r>
+        <w:rPr>
+          <w:rFonts w:asciiTheme="majorHAnsi" w:hAnsiTheme="majorHAnsi" w:cstheme="majorHAnsi"/>
+        </w:rPr>
+        <w:t xml:space="preserve"> into PostgreSQL relational database.</w:t>
+      </w:r>
+    </w:p>
+    <w:p>
+      <w:pPr>
+        <w:pStyle w:val="ListParagraph"/>
+        <w:numPr>
+          <w:ilvl w:val="0"/>
+          <w:numId w:val="9"/>
+        </w:numPr>
+        <w:spacing w:after="240"/>
+        <w:ind w:left="567" w:hanging="207"/>
+        <w:rPr>
+          <w:rFonts w:asciiTheme="majorHAnsi" w:hAnsiTheme="majorHAnsi" w:cstheme="majorHAnsi"/>
+        </w:rPr>
+      </w:pPr>
+      <w:r>
+        <w:rPr>
+          <w:rFonts w:asciiTheme="majorHAnsi" w:hAnsiTheme="majorHAnsi" w:cstheme="majorHAnsi"/>
+        </w:rPr>
+        <w:t>The database can be used for future analysis or business use.</w:t>
       </w:r>
     </w:p>
     <w:p>

</xml_diff>